<commit_message>
Multiple changes to several files; including: Introduction, Mine, Roadmap, Team
</commit_message>
<xml_diff>
--- a/ODEON Mine Platform.docx
+++ b/ODEON Mine Platform.docx
@@ -325,13 +325,7 @@
         <w:rPr>
           <w:lang w:val="en-AU"/>
         </w:rPr>
-        <w:t>).</w:t>
-      </w:r>
-      <w:r>
-        <w:rPr>
-          <w:lang w:val="en-AU"/>
-        </w:rPr>
-        <w:t xml:space="preserve"> </w:t>
+        <w:t xml:space="preserve">). </w:t>
       </w:r>
       <w:r>
         <w:rPr>
@@ -442,9 +436,9 @@
           <w:sz w:val="19"/>
           <w:szCs w:val="19"/>
           <w:shd w:val="clear" w:color="auto" w:fill="FFFFFF"/>
-        </w:rPr>
-      </w:pPr>
-      <w:proofErr w:type="gramStart"/>
+          <w:lang w:val="en-AU"/>
+        </w:rPr>
+      </w:pPr>
       <w:r>
         <w:rPr>
           <w:rFonts w:ascii="Verdana" w:hAnsi="Verdana"/>
@@ -452,10 +446,10 @@
           <w:sz w:val="19"/>
           <w:szCs w:val="19"/>
           <w:shd w:val="clear" w:color="auto" w:fill="FFFFFF"/>
+          <w:lang w:val="en-AU"/>
         </w:rPr>
         <w:t>0x7e5f4552091a69125d5dfcb7b8c2659029395bdf</w:t>
       </w:r>
-      <w:proofErr w:type="gramEnd"/>
     </w:p>
     <w:p>
       <w:pPr>
@@ -1478,7 +1472,197 @@
         <w:rPr>
           <w:lang w:val="en-AU"/>
         </w:rPr>
-        <w:t xml:space="preserve"> of 10^12 H/s (=1 TH/s), it would take 1.000.000 seconds </w:t>
+        <w:t xml:space="preserve"> of 10^12 H/s (=1 TH/s), it would take 1.000.000 seconds or roughly 11d12h to try every single possibility (worst case for finding a single </w:t>
+      </w:r>
+      <w:r>
+        <w:rPr>
+          <w:lang w:val="en-AU"/>
+        </w:rPr>
+        <w:lastRenderedPageBreak/>
+        <w:t>solution). However, these problems leave a certain difficulty underneath the level of finding a single correct hash. We might want to find 1 of 1.000 correct solutions to the problem, leaving an average of 1.000 seconds or 16min40s for a block to be solved.</w:t>
+      </w:r>
+    </w:p>
+    <w:p>
+      <w:pPr>
+        <w:shd w:val="clear" w:color="auto" w:fill="FFFFFF"/>
+        <w:spacing w:after="0" w:line="240" w:lineRule="auto"/>
+        <w:ind w:left="426"/>
+        <w:jc w:val="both"/>
+        <w:rPr>
+          <w:lang w:val="en-AU"/>
+        </w:rPr>
+      </w:pPr>
+    </w:p>
+    <w:p>
+      <w:pPr>
+        <w:shd w:val="clear" w:color="auto" w:fill="FFFFFF"/>
+        <w:spacing w:after="0" w:line="240" w:lineRule="auto"/>
+        <w:ind w:left="426"/>
+        <w:jc w:val="both"/>
+        <w:rPr>
+          <w:lang w:val="en-AU"/>
+        </w:rPr>
+      </w:pPr>
+      <w:r>
+        <w:rPr>
+          <w:lang w:val="en-AU"/>
+        </w:rPr>
+        <w:t>This validation of signatures as well as the putting-transactions-into-a-block is essentially what mining is all about. However, to not make it easily for malicious people to validate their own fake transactions, the concept of blockchain has a plan to hinder these people: making it expensive to validate.</w:t>
+      </w:r>
+    </w:p>
+    <w:p>
+      <w:pPr>
+        <w:shd w:val="clear" w:color="auto" w:fill="FFFFFF"/>
+        <w:spacing w:after="0" w:line="240" w:lineRule="auto"/>
+        <w:ind w:left="426"/>
+        <w:jc w:val="both"/>
+        <w:rPr>
+          <w:lang w:val="en-AU"/>
+        </w:rPr>
+      </w:pPr>
+      <w:r>
+        <w:rPr>
+          <w:lang w:val="en-AU"/>
+        </w:rPr>
+        <w:t xml:space="preserve">Whilst the validation is not as hard as brute-forcing, it still takes a lot of calculational power to solve a block. The expense here is the energy required to operate the hardware. The motivation to have a secure payment network is what drives the price up, because without reaching the minimum operational cost as mined ETH, the miners wouldn’t mine. </w:t>
+      </w:r>
+    </w:p>
+    <w:p>
+      <w:pPr>
+        <w:shd w:val="clear" w:color="auto" w:fill="FFFFFF"/>
+        <w:spacing w:after="0" w:line="240" w:lineRule="auto"/>
+        <w:ind w:left="426"/>
+        <w:jc w:val="both"/>
+        <w:rPr>
+          <w:lang w:val="en-AU"/>
+        </w:rPr>
+      </w:pPr>
+      <w:r>
+        <w:rPr>
+          <w:lang w:val="en-AU"/>
+        </w:rPr>
+        <w:t xml:space="preserve">This is where ODEON chimes in and demonstrates a concept of green yet efficient mining to secure the network and provide investors with participation in doing so by contracting </w:t>
+      </w:r>
+      <w:proofErr w:type="spellStart"/>
+      <w:r>
+        <w:rPr>
+          <w:lang w:val="en-AU"/>
+        </w:rPr>
+        <w:t>hashpower</w:t>
+      </w:r>
+      <w:proofErr w:type="spellEnd"/>
+      <w:r>
+        <w:rPr>
+          <w:lang w:val="en-AU"/>
+        </w:rPr>
+        <w:t>.</w:t>
+      </w:r>
+    </w:p>
+    <w:p>
+      <w:pPr>
+        <w:shd w:val="clear" w:color="auto" w:fill="FFFFFF"/>
+        <w:spacing w:after="0" w:line="240" w:lineRule="auto"/>
+        <w:ind w:left="426"/>
+        <w:jc w:val="both"/>
+        <w:rPr>
+          <w:lang w:val="en-AU"/>
+        </w:rPr>
+      </w:pPr>
+    </w:p>
+    <w:p>
+      <w:pPr>
+        <w:ind w:left="426"/>
+        <w:jc w:val="both"/>
+        <w:rPr>
+          <w:b/>
+          <w:sz w:val="32"/>
+          <w:lang w:val="en-AU"/>
+        </w:rPr>
+      </w:pPr>
+      <w:r>
+        <w:rPr>
+          <w:b/>
+          <w:sz w:val="32"/>
+          <w:lang w:val="en-AU"/>
+        </w:rPr>
+        <w:t>1.5.</w:t>
+      </w:r>
+      <w:r>
+        <w:rPr>
+          <w:b/>
+          <w:sz w:val="32"/>
+          <w:lang w:val="en-AU"/>
+        </w:rPr>
+        <w:t>3</w:t>
+      </w:r>
+      <w:r>
+        <w:rPr>
+          <w:b/>
+          <w:sz w:val="32"/>
+          <w:lang w:val="en-AU"/>
+        </w:rPr>
+        <w:tab/>
+        <w:t>Po</w:t>
+      </w:r>
+      <w:r>
+        <w:rPr>
+          <w:b/>
+          <w:sz w:val="32"/>
+          <w:lang w:val="en-AU"/>
+        </w:rPr>
+        <w:t>tential hardware</w:t>
+      </w:r>
+    </w:p>
+    <w:p>
+      <w:pPr>
+        <w:shd w:val="clear" w:color="auto" w:fill="FFFFFF"/>
+        <w:spacing w:after="0" w:line="240" w:lineRule="auto"/>
+        <w:ind w:left="426"/>
+        <w:jc w:val="both"/>
+        <w:rPr>
+          <w:lang w:val="en-AU"/>
+        </w:rPr>
+      </w:pPr>
+      <w:r>
+        <w:rPr>
+          <w:lang w:val="en-AU"/>
+        </w:rPr>
+        <w:t>As potential mining GPUs, we decided to choose RX Vega 56 and RX 580 out of the offerings of AMD.</w:t>
+      </w:r>
+    </w:p>
+    <w:p>
+      <w:pPr>
+        <w:shd w:val="clear" w:color="auto" w:fill="FFFFFF"/>
+        <w:spacing w:after="0" w:line="240" w:lineRule="auto"/>
+        <w:ind w:left="426"/>
+        <w:jc w:val="both"/>
+        <w:rPr>
+          <w:lang w:val="en-AU"/>
+        </w:rPr>
+      </w:pPr>
+      <w:r>
+        <w:rPr>
+          <w:lang w:val="en-AU"/>
+        </w:rPr>
+        <w:t xml:space="preserve">Let’s first dive a little into </w:t>
+      </w:r>
+      <w:r>
+        <w:rPr>
+          <w:lang w:val="en-AU"/>
+        </w:rPr>
+        <w:t>some of the</w:t>
+      </w:r>
+      <w:r>
+        <w:rPr>
+          <w:lang w:val="en-AU"/>
+        </w:rPr>
+        <w:t xml:space="preserve"> specs of each </w:t>
+      </w:r>
+      <w:r>
+        <w:rPr>
+          <w:lang w:val="en-AU"/>
+        </w:rPr>
+        <w:t xml:space="preserve">graphics </w:t>
       </w:r>
       <w:bookmarkStart w:id="0" w:name="_GoBack"/>
       <w:bookmarkEnd w:id="0"/>
@@ -1486,228 +1670,71 @@
         <w:rPr>
           <w:lang w:val="en-AU"/>
         </w:rPr>
-        <w:t xml:space="preserve">or roughly 11d12h to try every single possibility (worst case for finding a single </w:t>
-      </w:r>
-      <w:r>
-        <w:rPr>
-          <w:lang w:val="en-AU"/>
-        </w:rPr>
-        <w:lastRenderedPageBreak/>
-        <w:t>solution). However, these problems leave a certain difficulty underneath the level of finding a single correct hash. We might want to find 1 of 1.000 correct solutions to the problem, leaving an average of 1.000 seconds or 16min40s for a block to be solved.</w:t>
-      </w:r>
-    </w:p>
-    <w:p>
-      <w:pPr>
-        <w:shd w:val="clear" w:color="auto" w:fill="FFFFFF"/>
-        <w:spacing w:after="0" w:line="240" w:lineRule="auto"/>
-        <w:ind w:left="426"/>
-        <w:jc w:val="both"/>
-        <w:rPr>
-          <w:lang w:val="en-AU"/>
-        </w:rPr>
-      </w:pPr>
-    </w:p>
-    <w:p>
-      <w:pPr>
-        <w:shd w:val="clear" w:color="auto" w:fill="FFFFFF"/>
-        <w:spacing w:after="0" w:line="240" w:lineRule="auto"/>
-        <w:ind w:left="426"/>
-        <w:jc w:val="both"/>
-        <w:rPr>
-          <w:lang w:val="en-AU"/>
-        </w:rPr>
-      </w:pPr>
-      <w:r>
-        <w:rPr>
-          <w:lang w:val="en-AU"/>
-        </w:rPr>
-        <w:t>This validation of signatures as well as the putting-transactions-into-a-block is essentially what mining is all about. However, to not make it easily for malicious people to validate their own fake transactions, the concept of blockchain has a plan to hinder these people: making it expensive to validate.</w:t>
-      </w:r>
-    </w:p>
-    <w:p>
-      <w:pPr>
-        <w:shd w:val="clear" w:color="auto" w:fill="FFFFFF"/>
-        <w:spacing w:after="0" w:line="240" w:lineRule="auto"/>
-        <w:ind w:left="426"/>
-        <w:jc w:val="both"/>
-        <w:rPr>
-          <w:lang w:val="en-AU"/>
-        </w:rPr>
-      </w:pPr>
-      <w:r>
-        <w:rPr>
-          <w:lang w:val="en-AU"/>
-        </w:rPr>
-        <w:t xml:space="preserve">Whilst the validation is not as hard as brute-forcing, it still takes a lot of calculational power to solve a block. The expense here is the energy required to operate the hardware. The motivation to have a secure payment network is what drives the price up, because without reaching the minimum operational cost as mined ETH, the miners wouldn’t mine. </w:t>
-      </w:r>
-    </w:p>
-    <w:p>
-      <w:pPr>
-        <w:shd w:val="clear" w:color="auto" w:fill="FFFFFF"/>
-        <w:spacing w:after="0" w:line="240" w:lineRule="auto"/>
-        <w:ind w:left="426"/>
-        <w:jc w:val="both"/>
-        <w:rPr>
-          <w:lang w:val="en-AU"/>
-        </w:rPr>
-      </w:pPr>
-      <w:r>
-        <w:rPr>
-          <w:lang w:val="en-AU"/>
-        </w:rPr>
-        <w:t xml:space="preserve">This is where ODEON chimes in and demonstrates a concept of green yet efficient mining to secure the network and provide investors with participation in doing so by contracting </w:t>
-      </w:r>
-      <w:proofErr w:type="spellStart"/>
-      <w:r>
-        <w:rPr>
-          <w:lang w:val="en-AU"/>
-        </w:rPr>
-        <w:t>hashpower</w:t>
-      </w:r>
-      <w:proofErr w:type="spellEnd"/>
-      <w:r>
-        <w:rPr>
-          <w:lang w:val="en-AU"/>
-        </w:rPr>
-        <w:t>.</w:t>
-      </w:r>
-    </w:p>
-    <w:p>
-      <w:pPr>
-        <w:shd w:val="clear" w:color="auto" w:fill="FFFFFF"/>
-        <w:spacing w:after="0" w:line="240" w:lineRule="auto"/>
-        <w:ind w:left="426"/>
-        <w:jc w:val="both"/>
-        <w:rPr>
-          <w:lang w:val="en-AU"/>
-        </w:rPr>
-      </w:pPr>
-    </w:p>
-    <w:p>
-      <w:pPr>
+        <w:t>card and expand by mining-relevant values.</w:t>
+      </w:r>
+    </w:p>
+    <w:p>
+      <w:pPr>
+        <w:shd w:val="clear" w:color="auto" w:fill="FFFFFF"/>
+        <w:spacing w:after="0" w:line="240" w:lineRule="auto"/>
+        <w:ind w:left="426"/>
+        <w:jc w:val="both"/>
+        <w:rPr>
+          <w:lang w:val="en-AU"/>
+        </w:rPr>
+      </w:pPr>
+      <w:r>
+        <w:rPr>
+          <w:lang w:val="en-AU"/>
+        </w:rPr>
+        <w:tab/>
+      </w:r>
+    </w:p>
+    <w:p>
+      <w:pPr>
+        <w:shd w:val="clear" w:color="auto" w:fill="FFFFFF"/>
+        <w:spacing w:after="0" w:line="240" w:lineRule="auto"/>
         <w:ind w:left="426"/>
         <w:jc w:val="both"/>
         <w:rPr>
           <w:b/>
-          <w:sz w:val="32"/>
+          <w:i/>
+          <w:u w:val="single"/>
           <w:lang w:val="en-AU"/>
         </w:rPr>
       </w:pPr>
       <w:r>
         <w:rPr>
           <w:b/>
-          <w:sz w:val="32"/>
-          <w:lang w:val="en-AU"/>
-        </w:rPr>
-        <w:t>1.5.</w:t>
+          <w:i/>
+          <w:u w:val="single"/>
+          <w:lang w:val="en-AU"/>
+        </w:rPr>
+        <w:t xml:space="preserve">AMD </w:t>
       </w:r>
       <w:r>
         <w:rPr>
           <w:b/>
-          <w:sz w:val="32"/>
-          <w:lang w:val="en-AU"/>
-        </w:rPr>
-        <w:t>3</w:t>
+          <w:i/>
+          <w:u w:val="single"/>
+          <w:lang w:val="en-AU"/>
+        </w:rPr>
+        <w:t xml:space="preserve">Radeon RX </w:t>
       </w:r>
       <w:r>
         <w:rPr>
           <w:b/>
-          <w:sz w:val="32"/>
-          <w:lang w:val="en-AU"/>
-        </w:rPr>
-        <w:tab/>
-        <w:t>Po</w:t>
+          <w:i/>
+          <w:u w:val="single"/>
+          <w:lang w:val="en-AU"/>
+        </w:rPr>
+        <w:t xml:space="preserve">Vega </w:t>
       </w:r>
       <w:r>
         <w:rPr>
           <w:b/>
-          <w:sz w:val="32"/>
-          <w:lang w:val="en-AU"/>
-        </w:rPr>
-        <w:t>tential hardware</w:t>
-      </w:r>
-    </w:p>
-    <w:p>
-      <w:pPr>
-        <w:shd w:val="clear" w:color="auto" w:fill="FFFFFF"/>
-        <w:spacing w:after="0" w:line="240" w:lineRule="auto"/>
-        <w:ind w:left="426"/>
-        <w:jc w:val="both"/>
-        <w:rPr>
-          <w:lang w:val="en-AU"/>
-        </w:rPr>
-      </w:pPr>
-      <w:r>
-        <w:rPr>
-          <w:lang w:val="en-AU"/>
-        </w:rPr>
-        <w:t>As potential mining GPUs, we decided to choose RX Vega 56 and RX 580 out of the offerings of AMD.</w:t>
-      </w:r>
-    </w:p>
-    <w:p>
-      <w:pPr>
-        <w:shd w:val="clear" w:color="auto" w:fill="FFFFFF"/>
-        <w:spacing w:after="0" w:line="240" w:lineRule="auto"/>
-        <w:ind w:left="426"/>
-        <w:jc w:val="both"/>
-        <w:rPr>
-          <w:lang w:val="en-AU"/>
-        </w:rPr>
-      </w:pPr>
-      <w:r>
-        <w:rPr>
-          <w:lang w:val="en-AU"/>
-        </w:rPr>
-        <w:t>Let’s first dive a little into the specs of each card and expand by mining-relevant values.</w:t>
-      </w:r>
-    </w:p>
-    <w:p>
-      <w:pPr>
-        <w:shd w:val="clear" w:color="auto" w:fill="FFFFFF"/>
-        <w:spacing w:after="0" w:line="240" w:lineRule="auto"/>
-        <w:ind w:left="426"/>
-        <w:jc w:val="both"/>
-        <w:rPr>
-          <w:lang w:val="en-AU"/>
-        </w:rPr>
-      </w:pPr>
-      <w:r>
-        <w:rPr>
-          <w:lang w:val="en-AU"/>
-        </w:rPr>
-        <w:tab/>
-      </w:r>
-    </w:p>
-    <w:p>
-      <w:pPr>
-        <w:shd w:val="clear" w:color="auto" w:fill="FFFFFF"/>
-        <w:spacing w:after="0" w:line="240" w:lineRule="auto"/>
-        <w:ind w:left="426"/>
-        <w:jc w:val="both"/>
-        <w:rPr>
-          <w:lang w:val="en-AU"/>
-        </w:rPr>
-      </w:pPr>
-      <w:r>
-        <w:rPr>
-          <w:lang w:val="en-AU"/>
-        </w:rPr>
-        <w:t xml:space="preserve">AMD </w:t>
-      </w:r>
-      <w:r>
-        <w:rPr>
-          <w:lang w:val="en-AU"/>
-        </w:rPr>
-        <w:t xml:space="preserve">Radeon RX </w:t>
-      </w:r>
-      <w:r>
-        <w:rPr>
-          <w:lang w:val="en-AU"/>
-        </w:rPr>
-        <w:t xml:space="preserve">Vega </w:t>
-      </w:r>
-      <w:r>
-        <w:rPr>
+          <w:i/>
+          <w:u w:val="single"/>
           <w:lang w:val="en-AU"/>
         </w:rPr>
         <w:t>56</w:t>
@@ -2122,26 +2149,29 @@
         <w:ind w:left="426"/>
         <w:jc w:val="both"/>
         <w:rPr>
-          <w:lang w:val="en-AU"/>
-        </w:rPr>
-      </w:pPr>
-      <w:r>
-        <w:rPr>
+          <w:b/>
+          <w:i/>
+          <w:u w:val="single"/>
+          <w:lang w:val="en-AU"/>
+        </w:rPr>
+      </w:pPr>
+      <w:r>
+        <w:rPr>
+          <w:b/>
+          <w:i/>
+          <w:u w:val="single"/>
           <w:lang w:val="en-AU"/>
         </w:rPr>
         <w:t xml:space="preserve">AMD RX </w:t>
       </w:r>
       <w:r>
         <w:rPr>
+          <w:b/>
+          <w:i/>
+          <w:u w:val="single"/>
           <w:lang w:val="en-AU"/>
         </w:rPr>
         <w:t>580</w:t>
-      </w:r>
-      <w:r>
-        <w:rPr>
-          <w:lang w:val="en-AU"/>
-        </w:rPr>
-        <w:t>:</w:t>
       </w:r>
     </w:p>
     <w:p>
@@ -2574,6 +2604,7 @@
         <w:rPr>
           <w:lang w:val="en-AU"/>
         </w:rPr>
+        <w:lastRenderedPageBreak/>
         <w:t>Considering the most relevant n</w:t>
       </w:r>
       <w:r>
@@ -2616,14 +2647,7 @@
         <w:rPr>
           <w:lang w:val="en-AU"/>
         </w:rPr>
-        <w:t xml:space="preserve"> makes it </w:t>
-      </w:r>
-      <w:r>
-        <w:rPr>
-          <w:lang w:val="en-AU"/>
-        </w:rPr>
-        <w:lastRenderedPageBreak/>
-        <w:t>hard to gather enough RX 580s for a single fully functional mining facility</w:t>
+        <w:t xml:space="preserve"> makes it hard to gather enough RX 580s for a single fully functional mining facility</w:t>
       </w:r>
       <w:r>
         <w:rPr>
@@ -2685,19 +2709,7 @@
         <w:rPr>
           <w:lang w:val="en-AU"/>
         </w:rPr>
-        <w:t xml:space="preserve"> </w:t>
-      </w:r>
-      <w:r>
-        <w:rPr>
-          <w:lang w:val="en-AU"/>
-        </w:rPr>
-        <w:t>A big role in the choice of RX 580 and RX Vega 56 also was the</w:t>
-      </w:r>
-      <w:r>
-        <w:rPr>
-          <w:lang w:val="en-AU"/>
-        </w:rPr>
-        <w:t xml:space="preserve"> selling price in many years in relation to the buying price now</w:t>
+        <w:t xml:space="preserve"> A big role in the choice of RX 580 and RX Vega 56 also was the selling price in many years in relation to the buying price now</w:t>
       </w:r>
       <w:r>
         <w:rPr>

</xml_diff>